<commit_message>
recreated mantel correlograms with Euclidean distances
</commit_message>
<xml_diff>
--- a/Figures_Tables/correlogram/all/tables/all_indiv_10km.docx
+++ b/Figures_Tables/correlogram/all/tables/all_indiv_10km.docx
@@ -338,7 +338,7 @@
                 <w:szCs w:val="22"/>
                 <w:color w:val="000000"/>
               </w:rPr>
-              <w:t xml:space="preserve">-0.015</w:t>
+              <w:t xml:space="preserve">0.027</w:t>
             </w:r>
           </w:p>
         </w:tc>
@@ -382,7 +382,7 @@
                 <w:szCs w:val="22"/>
                 <w:color w:val="000000"/>
               </w:rPr>
-              <w:t xml:space="preserve">0.259</w:t>
+              <w:t xml:space="preserve">0.078</w:t>
             </w:r>
           </w:p>
         </w:tc>
@@ -520,7 +520,7 @@
                 <w:szCs w:val="22"/>
                 <w:color w:val="000000"/>
               </w:rPr>
-              <w:t xml:space="preserve">-0.031</w:t>
+              <w:t xml:space="preserve">-0.006</w:t>
             </w:r>
           </w:p>
         </w:tc>
@@ -564,7 +564,7 @@
                 <w:szCs w:val="22"/>
                 <w:color w:val="000000"/>
               </w:rPr>
-              <w:t xml:space="preserve">0.066</w:t>
+              <w:t xml:space="preserve">0.368</w:t>
             </w:r>
           </w:p>
         </w:tc>
@@ -702,7 +702,7 @@
                 <w:szCs w:val="22"/>
                 <w:color w:val="000000"/>
               </w:rPr>
-              <w:t xml:space="preserve">-0.006</w:t>
+              <w:t xml:space="preserve">-0.017</w:t>
             </w:r>
           </w:p>
         </w:tc>
@@ -746,7 +746,7 @@
                 <w:szCs w:val="22"/>
                 <w:color w:val="000000"/>
               </w:rPr>
-              <w:t xml:space="preserve">0.517</w:t>
+              <w:t xml:space="preserve">0.234</w:t>
             </w:r>
           </w:p>
         </w:tc>
@@ -884,7 +884,7 @@
                 <w:szCs w:val="22"/>
                 <w:color w:val="000000"/>
               </w:rPr>
-              <w:t xml:space="preserve">0.018</w:t>
+              <w:t xml:space="preserve">-0.018</w:t>
             </w:r>
           </w:p>
         </w:tc>
@@ -928,7 +928,7 @@
                 <w:szCs w:val="22"/>
                 <w:color w:val="000000"/>
               </w:rPr>
-              <w:t xml:space="preserve">0.306</w:t>
+              <w:t xml:space="preserve">0.296</w:t>
             </w:r>
           </w:p>
         </w:tc>
@@ -1066,7 +1066,7 @@
                 <w:szCs w:val="22"/>
                 <w:color w:val="000000"/>
               </w:rPr>
-              <w:t xml:space="preserve">0.020</w:t>
+              <w:t xml:space="preserve">-0.016</w:t>
             </w:r>
           </w:p>
         </w:tc>
@@ -1110,7 +1110,7 @@
                 <w:szCs w:val="22"/>
                 <w:color w:val="000000"/>
               </w:rPr>
-              <w:t xml:space="preserve">0.308</w:t>
+              <w:t xml:space="preserve">0.37</w:t>
             </w:r>
           </w:p>
         </w:tc>
@@ -1248,7 +1248,7 @@
                 <w:szCs w:val="22"/>
                 <w:color w:val="000000"/>
               </w:rPr>
-              <w:t xml:space="preserve">0.000</w:t>
+              <w:t xml:space="preserve">-0.001</w:t>
             </w:r>
           </w:p>
         </w:tc>
@@ -1292,7 +1292,7 @@
                 <w:szCs w:val="22"/>
                 <w:color w:val="000000"/>
               </w:rPr>
-              <w:t xml:space="preserve">0.776</w:t>
+              <w:t xml:space="preserve">0.735</w:t>
             </w:r>
           </w:p>
         </w:tc>
@@ -1430,7 +1430,7 @@
                 <w:szCs w:val="22"/>
                 <w:color w:val="000000"/>
               </w:rPr>
-              <w:t xml:space="preserve">0.003</w:t>
+              <w:t xml:space="preserve">0.024</w:t>
             </w:r>
           </w:p>
         </w:tc>
@@ -1474,7 +1474,7 @@
                 <w:szCs w:val="22"/>
                 <w:color w:val="000000"/>
               </w:rPr>
-              <w:t xml:space="preserve">1</w:t>
+              <w:t xml:space="preserve">0.245</w:t>
             </w:r>
           </w:p>
         </w:tc>

</xml_diff>

<commit_message>
changed x axis label in mantel correlograms
</commit_message>
<xml_diff>
--- a/Figures_Tables/correlogram/all/tables/all_indiv_10km.docx
+++ b/Figures_Tables/correlogram/all/tables/all_indiv_10km.docx
@@ -382,7 +382,7 @@
                 <w:szCs w:val="22"/>
                 <w:color w:val="000000"/>
               </w:rPr>
-              <w:t xml:space="preserve">0.078</w:t>
+              <w:t xml:space="preserve">0.079</w:t>
             </w:r>
           </w:p>
         </w:tc>
@@ -564,7 +564,7 @@
                 <w:szCs w:val="22"/>
                 <w:color w:val="000000"/>
               </w:rPr>
-              <w:t xml:space="preserve">0.368</w:t>
+              <w:t xml:space="preserve">0.378</w:t>
             </w:r>
           </w:p>
         </w:tc>
@@ -746,7 +746,7 @@
                 <w:szCs w:val="22"/>
                 <w:color w:val="000000"/>
               </w:rPr>
-              <w:t xml:space="preserve">0.234</w:t>
+              <w:t xml:space="preserve">0.237</w:t>
             </w:r>
           </w:p>
         </w:tc>
@@ -1292,7 +1292,7 @@
                 <w:szCs w:val="22"/>
                 <w:color w:val="000000"/>
               </w:rPr>
-              <w:t xml:space="preserve">0.735</w:t>
+              <w:t xml:space="preserve">0.755</w:t>
             </w:r>
           </w:p>
         </w:tc>
@@ -1474,7 +1474,7 @@
                 <w:szCs w:val="22"/>
                 <w:color w:val="000000"/>
               </w:rPr>
-              <w:t xml:space="preserve">0.245</w:t>
+              <w:t xml:space="preserve">0.28</w:t>
             </w:r>
           </w:p>
         </w:tc>

</xml_diff>